<commit_message>
added in base to the travel blog
</commit_message>
<xml_diff>
--- a/Downloads/CoverLetter_KSH_Soft.docx
+++ b/Downloads/CoverLetter_KSH_Soft.docx
@@ -41,16 +41,8 @@
         <w:rPr>
           <w:b/>
         </w:rPr>
-        <w:t xml:space="preserve"> Tucson, AZ 85719</w:t>
-      </w:r>
-      <w:r>
-        <w:rPr>
-          <w:b/>
-        </w:rPr>
-        <w:t xml:space="preserve"> </w:t>
-      </w:r>
-      <w:bookmarkStart w:id="0" w:name="_GoBack"/>
-      <w:bookmarkEnd w:id="0"/>
+        <w:t xml:space="preserve"> Tucson, AZ 85719 </w:t>
+      </w:r>
       <w:proofErr w:type="gramStart"/>
       <w:r>
         <w:rPr>
@@ -101,6 +93,7 @@
         <w:spacing w:after="0" w:line="240" w:lineRule="auto"/>
         <w:jc w:val="both"/>
       </w:pPr>
+      <w:bookmarkStart w:id="0" w:name="_GoBack"/>
       <w:r>
         <w:t xml:space="preserve">To whom it may concern, </w:t>
       </w:r>
@@ -131,16 +124,7 @@
         <w:t xml:space="preserve">n </w:t>
       </w:r>
       <w:r>
-        <w:t>educational</w:t>
-      </w:r>
-      <w:r>
-        <w:t xml:space="preserve"> </w:t>
-      </w:r>
-      <w:r>
-        <w:t>background in applied math and</w:t>
-      </w:r>
-      <w:r>
-        <w:t xml:space="preserve"> </w:t>
+        <w:t xml:space="preserve">educational background in applied math and </w:t>
       </w:r>
       <w:r>
         <w:t>optical engineering</w:t>
@@ -158,7 +142,13 @@
         <w:t xml:space="preserve">prime number </w:t>
       </w:r>
       <w:r>
-        <w:t>sieves and lead me</w:t>
+        <w:t>sieves and</w:t>
+      </w:r>
+      <w:r>
+        <w:t xml:space="preserve"> has</w:t>
+      </w:r>
+      <w:r>
+        <w:t xml:space="preserve"> lead me</w:t>
       </w:r>
       <w:r>
         <w:t xml:space="preserve"> to </w:t>
@@ -177,10 +167,7 @@
         <w:ind w:left="-5"/>
       </w:pPr>
       <w:r>
-        <w:t>After graduating from the University of Arizona, I used my modelling and analysis skills in the engineering industry at a small start-up company (Airy Optics Inc.) that wrote specializ</w:t>
-      </w:r>
-      <w:r>
-        <w:t xml:space="preserve">ed ray tracing software. </w:t>
+        <w:t xml:space="preserve">After graduating from the University of Arizona, I used my modelling and analysis skills in the engineering industry at a small start-up company (Airy Optics Inc.) that wrote specialized ray tracing software. </w:t>
       </w:r>
     </w:p>
     <w:p>
@@ -197,13 +184,7 @@
         <w:ind w:left="-5"/>
       </w:pPr>
       <w:r>
-        <w:t>My greatest strength as an engineer is my understanding of the basics.  I emphasized studying core mathematical, physical</w:t>
-      </w:r>
-      <w:r>
-        <w:t xml:space="preserve"> principles in college, and as a professional I am successful because I can apply my knowledge</w:t>
-      </w:r>
-      <w:r>
-        <w:t xml:space="preserve"> of the basics to complicated situations.   This allows me to understand </w:t>
+        <w:t xml:space="preserve">My greatest strength as an engineer is my understanding of the basics.  I emphasized studying core mathematical, physical principles in college, and as a professional I am successful because I can apply my knowledge of the basics to complicated situations.   This allows me to understand </w:t>
       </w:r>
       <w:r>
         <w:t xml:space="preserve">the </w:t>
@@ -229,10 +210,7 @@
         <w:t>your</w:t>
       </w:r>
       <w:r>
-        <w:t xml:space="preserve"> technical team.  I look forward to talking more in depth about any available positions and how my</w:t>
-      </w:r>
-      <w:r>
-        <w:t xml:space="preserve"> qualifications will match up with the company’s goals and interests. </w:t>
+        <w:t xml:space="preserve"> technical team.  I look forward to talking more in depth about any available positions and how my qualifications will match up with the company’s goals and interests. </w:t>
       </w:r>
     </w:p>
     <w:p>
@@ -256,6 +234,7 @@
         <w:t>Kyle Hawkins</w:t>
       </w:r>
     </w:p>
+    <w:bookmarkEnd w:id="0"/>
     <w:p>
       <w:pPr>
         <w:spacing w:after="0" w:line="259" w:lineRule="auto"/>

</xml_diff>